<commit_message>
Status report : Chiposse, Solange
</commit_message>
<xml_diff>
--- a/DOCUMENTACAO/Relatorios de Progresso/SIGEO-Status Report Chiposse_1.0.docx
+++ b/DOCUMENTACAO/Relatorios de Progresso/SIGEO-Status Report Chiposse_1.0.docx
@@ -41,8 +41,6 @@
             <w:pPr>
               <w:pStyle w:val="Header"/>
             </w:pPr>
-            <w:bookmarkStart w:id="0" w:name="_GoBack"/>
-            <w:bookmarkEnd w:id="0"/>
             <w:r>
               <w:t xml:space="preserve">Período </w:t>
             </w:r>
@@ -91,8 +89,10 @@
               <w:t>0</w:t>
             </w:r>
             <w:r>
-              <w:t>3</w:t>
-            </w:r>
+              <w:t>4</w:t>
+            </w:r>
+            <w:bookmarkStart w:id="0" w:name="_GoBack"/>
+            <w:bookmarkEnd w:id="0"/>
             <w:r>
               <w:t>/11/2018</w:t>
             </w:r>
@@ -3097,19 +3097,18 @@
 <file path=word/glossary/fontTable.xml><?xml version="1.0" encoding="utf-8"?>
 <w:fonts xmlns:mc="http://schemas.openxmlformats.org/markup-compatibility/2006" xmlns:r="http://schemas.openxmlformats.org/officeDocument/2006/relationships" xmlns:w="http://schemas.openxmlformats.org/wordprocessingml/2006/main" xmlns:w14="http://schemas.microsoft.com/office/word/2010/wordml" xmlns:w15="http://schemas.microsoft.com/office/word/2012/wordml" xmlns:w16cid="http://schemas.microsoft.com/office/word/2016/wordml/cid" xmlns:w16se="http://schemas.microsoft.com/office/word/2015/wordml/symex" mc:Ignorable="w14 w15 w16se w16cid">
   <w:font w:name="Calibri">
-    <w:altName w:val="Calibri"/>
     <w:panose1 w:val="020F0502020204030204"/>
     <w:charset w:val="00"/>
     <w:family w:val="swiss"/>
     <w:pitch w:val="variable"/>
-    <w:sig w:usb0="E00002FF" w:usb1="4000ACFF" w:usb2="00000001" w:usb3="00000000" w:csb0="0000019F" w:csb1="00000000"/>
+    <w:sig w:usb0="E0002AFF" w:usb1="C000247B" w:usb2="00000009" w:usb3="00000000" w:csb0="000001FF" w:csb1="00000000"/>
   </w:font>
   <w:font w:name="Times New Roman">
     <w:panose1 w:val="02020603050405020304"/>
     <w:charset w:val="00"/>
     <w:family w:val="roman"/>
     <w:pitch w:val="variable"/>
-    <w:sig w:usb0="E0002AFF" w:usb1="C0007843" w:usb2="00000009" w:usb3="00000000" w:csb0="000001FF" w:csb1="00000000"/>
+    <w:sig w:usb0="E0002EFF" w:usb1="C000785B" w:usb2="00000009" w:usb3="00000000" w:csb0="000001FF" w:csb1="00000000"/>
   </w:font>
   <w:font w:name="Cambria">
     <w:panose1 w:val="02040503050406030204"/>
@@ -3133,19 +3132,18 @@
     <w:sig w:usb0="E1002EFF" w:usb1="C000605B" w:usb2="00000029" w:usb3="00000000" w:csb0="000101FF" w:csb1="00000000"/>
   </w:font>
   <w:font w:name="Arial">
-    <w:altName w:val="Arial"/>
     <w:panose1 w:val="020B0604020202020204"/>
     <w:charset w:val="00"/>
     <w:family w:val="swiss"/>
     <w:pitch w:val="variable"/>
-    <w:sig w:usb0="E0002AFF" w:usb1="C0007843" w:usb2="00000009" w:usb3="00000000" w:csb0="000001FF" w:csb1="00000000"/>
+    <w:sig w:usb0="E0002EFF" w:usb1="C000785B" w:usb2="00000009" w:usb3="00000000" w:csb0="000001FF" w:csb1="00000000"/>
   </w:font>
   <w:font w:name="Calibri Light">
     <w:panose1 w:val="020F0302020204030204"/>
     <w:charset w:val="00"/>
     <w:family w:val="swiss"/>
     <w:pitch w:val="variable"/>
-    <w:sig w:usb0="A00002EF" w:usb1="4000207B" w:usb2="00000000" w:usb3="00000000" w:csb0="0000009F" w:csb1="00000000"/>
+    <w:sig w:usb0="E0002AFF" w:usb1="C000247B" w:usb2="00000009" w:usb3="00000000" w:csb0="000001FF" w:csb1="00000000"/>
   </w:font>
 </w:fonts>
 </file>
@@ -3168,6 +3166,7 @@
   <w:rsids>
     <w:rsidRoot w:val="002601F0"/>
     <w:rsid w:val="000635F3"/>
+    <w:rsid w:val="001B257B"/>
     <w:rsid w:val="002601F0"/>
     <w:rsid w:val="00334843"/>
     <w:rsid w:val="003563C2"/>

</xml_diff>